<commit_message>
PPT, Tabla de resultados en Word actualizada, ScriptPrueba mejorado
Agregué nuestras funciones asignadas al script de prueba. Subo el ppt y la tabla de resultados en documento word.
</commit_message>
<xml_diff>
--- a/Proyecto 1/Tabla de resultados.docx
+++ b/Proyecto 1/Tabla de resultados.docx
@@ -19,18 +19,7 @@
           <w:sz w:val="28"/>
           <w:szCs w:val="28"/>
         </w:rPr>
-        <w:t>Tabla de resumen de resultados de</w:t>
-      </w:r>
-      <w:bookmarkStart w:id="0" w:name="_GoBack"/>
-      <w:bookmarkEnd w:id="0"/>
-      <w:r>
-        <w:rPr>
-          <w:rFonts w:asciiTheme="majorHAnsi" w:hAnsiTheme="majorHAnsi" w:cstheme="majorHAnsi"/>
-          <w:b/>
-          <w:sz w:val="28"/>
-          <w:szCs w:val="28"/>
-        </w:rPr>
-        <w:t xml:space="preserve">l Método de búsqueda de línea con </w:t>
+        <w:t xml:space="preserve">Tabla de resumen de resultados del Método de búsqueda de línea con </w:t>
       </w:r>
       <w:proofErr w:type="spellStart"/>
       <w:r>
@@ -228,39 +217,7 @@
                 <w:sz w:val="28"/>
                 <w:szCs w:val="28"/>
               </w:rPr>
-              <w:t>(</w:t>
-            </w:r>
-            <w:r>
-              <w:rPr>
-                <w:rFonts w:asciiTheme="majorHAnsi" w:hAnsiTheme="majorHAnsi" w:cstheme="majorHAnsi"/>
-                <w:sz w:val="28"/>
-                <w:szCs w:val="28"/>
-              </w:rPr>
-              <w:t>0.9998</w:t>
-            </w:r>
-            <w:r>
-              <w:rPr>
-                <w:rFonts w:asciiTheme="majorHAnsi" w:hAnsiTheme="majorHAnsi" w:cstheme="majorHAnsi"/>
-                <w:sz w:val="28"/>
-                <w:szCs w:val="28"/>
-              </w:rPr>
-              <w:t xml:space="preserve">, </w:t>
-            </w:r>
-            <w:r>
-              <w:rPr>
-                <w:rFonts w:asciiTheme="majorHAnsi" w:hAnsiTheme="majorHAnsi" w:cstheme="majorHAnsi"/>
-                <w:sz w:val="28"/>
-                <w:szCs w:val="28"/>
-              </w:rPr>
-              <w:t>0.9995</w:t>
-            </w:r>
-            <w:r>
-              <w:rPr>
-                <w:rFonts w:asciiTheme="majorHAnsi" w:hAnsiTheme="majorHAnsi" w:cstheme="majorHAnsi"/>
-                <w:sz w:val="28"/>
-                <w:szCs w:val="28"/>
-              </w:rPr>
-              <w:t>)</w:t>
+              <w:t>(0.9998, 0.9995)</w:t>
             </w:r>
           </w:p>
         </w:tc>
@@ -339,39 +296,7 @@
                 <w:sz w:val="28"/>
                 <w:szCs w:val="28"/>
               </w:rPr>
-              <w:t>(</w:t>
-            </w:r>
-            <w:r>
-              <w:rPr>
-                <w:rFonts w:asciiTheme="majorHAnsi" w:hAnsiTheme="majorHAnsi" w:cstheme="majorHAnsi"/>
-                <w:sz w:val="28"/>
-                <w:szCs w:val="28"/>
-              </w:rPr>
-              <w:t>-1.9896</w:t>
-            </w:r>
-            <w:r>
-              <w:rPr>
-                <w:rFonts w:asciiTheme="majorHAnsi" w:hAnsiTheme="majorHAnsi" w:cstheme="majorHAnsi"/>
-                <w:sz w:val="28"/>
-                <w:szCs w:val="28"/>
-              </w:rPr>
-              <w:t>,</w:t>
-            </w:r>
-            <w:r>
-              <w:rPr>
-                <w:rFonts w:asciiTheme="majorHAnsi" w:hAnsiTheme="majorHAnsi" w:cstheme="majorHAnsi"/>
-                <w:sz w:val="28"/>
-                <w:szCs w:val="28"/>
-              </w:rPr>
-              <w:t xml:space="preserve"> -1.9902</w:t>
-            </w:r>
-            <w:r>
-              <w:rPr>
-                <w:rFonts w:asciiTheme="majorHAnsi" w:hAnsiTheme="majorHAnsi" w:cstheme="majorHAnsi"/>
-                <w:sz w:val="28"/>
-                <w:szCs w:val="28"/>
-              </w:rPr>
-              <w:t>)</w:t>
+              <w:t>(-1.9896, -1.9902)</w:t>
             </w:r>
           </w:p>
         </w:tc>
@@ -450,39 +375,7 @@
                 <w:sz w:val="28"/>
                 <w:szCs w:val="28"/>
               </w:rPr>
-              <w:t>(</w:t>
-            </w:r>
-            <w:r>
-              <w:rPr>
-                <w:rFonts w:asciiTheme="majorHAnsi" w:hAnsiTheme="majorHAnsi" w:cstheme="majorHAnsi"/>
-                <w:sz w:val="28"/>
-                <w:szCs w:val="28"/>
-              </w:rPr>
-              <w:t>3.1422</w:t>
-            </w:r>
-            <w:r>
-              <w:rPr>
-                <w:rFonts w:asciiTheme="majorHAnsi" w:hAnsiTheme="majorHAnsi" w:cstheme="majorHAnsi"/>
-                <w:sz w:val="28"/>
-                <w:szCs w:val="28"/>
-              </w:rPr>
-              <w:t>,</w:t>
-            </w:r>
-            <w:r>
-              <w:rPr>
-                <w:rFonts w:asciiTheme="majorHAnsi" w:hAnsiTheme="majorHAnsi" w:cstheme="majorHAnsi"/>
-                <w:sz w:val="28"/>
-                <w:szCs w:val="28"/>
-              </w:rPr>
-              <w:t xml:space="preserve"> 0</w:t>
-            </w:r>
-            <w:r>
-              <w:rPr>
-                <w:rFonts w:asciiTheme="majorHAnsi" w:hAnsiTheme="majorHAnsi" w:cstheme="majorHAnsi"/>
-                <w:sz w:val="28"/>
-                <w:szCs w:val="28"/>
-              </w:rPr>
-              <w:t>)</w:t>
+              <w:t>(3.1422, 0)</w:t>
             </w:r>
           </w:p>
         </w:tc>
@@ -561,39 +454,7 @@
                 <w:sz w:val="28"/>
                 <w:szCs w:val="28"/>
               </w:rPr>
-              <w:t>(</w:t>
-            </w:r>
-            <w:r>
-              <w:rPr>
-                <w:rFonts w:asciiTheme="majorHAnsi" w:hAnsiTheme="majorHAnsi" w:cstheme="majorHAnsi"/>
-                <w:sz w:val="28"/>
-                <w:szCs w:val="28"/>
-              </w:rPr>
-              <w:t>0.0003</w:t>
-            </w:r>
-            <w:r>
-              <w:rPr>
-                <w:rFonts w:asciiTheme="majorHAnsi" w:hAnsiTheme="majorHAnsi" w:cstheme="majorHAnsi"/>
-                <w:sz w:val="28"/>
-                <w:szCs w:val="28"/>
-              </w:rPr>
-              <w:t xml:space="preserve">, </w:t>
-            </w:r>
-            <w:r>
-              <w:rPr>
-                <w:rFonts w:asciiTheme="majorHAnsi" w:hAnsiTheme="majorHAnsi" w:cstheme="majorHAnsi"/>
-                <w:sz w:val="28"/>
-                <w:szCs w:val="28"/>
-              </w:rPr>
-              <w:t>-0.0056</w:t>
-            </w:r>
-            <w:r>
-              <w:rPr>
-                <w:rFonts w:asciiTheme="majorHAnsi" w:hAnsiTheme="majorHAnsi" w:cstheme="majorHAnsi"/>
-                <w:sz w:val="28"/>
-                <w:szCs w:val="28"/>
-              </w:rPr>
-              <w:t>)</w:t>
+              <w:t>(0.0003, -0.0056)</w:t>
             </w:r>
           </w:p>
         </w:tc>
@@ -672,39 +533,7 @@
                 <w:sz w:val="28"/>
                 <w:szCs w:val="28"/>
               </w:rPr>
-              <w:t>(</w:t>
-            </w:r>
-            <w:r>
-              <w:rPr>
-                <w:rFonts w:asciiTheme="majorHAnsi" w:hAnsiTheme="majorHAnsi" w:cstheme="majorHAnsi"/>
-                <w:sz w:val="28"/>
-                <w:szCs w:val="28"/>
-              </w:rPr>
-              <w:t>-3.1416</w:t>
-            </w:r>
-            <w:r>
-              <w:rPr>
-                <w:rFonts w:asciiTheme="majorHAnsi" w:hAnsiTheme="majorHAnsi" w:cstheme="majorHAnsi"/>
-                <w:sz w:val="28"/>
-                <w:szCs w:val="28"/>
-              </w:rPr>
-              <w:t xml:space="preserve">, </w:t>
-            </w:r>
-            <w:r>
-              <w:rPr>
-                <w:rFonts w:asciiTheme="majorHAnsi" w:hAnsiTheme="majorHAnsi" w:cstheme="majorHAnsi"/>
-                <w:sz w:val="28"/>
-                <w:szCs w:val="28"/>
-              </w:rPr>
-              <w:t>12.2750</w:t>
-            </w:r>
-            <w:r>
-              <w:rPr>
-                <w:rFonts w:asciiTheme="majorHAnsi" w:hAnsiTheme="majorHAnsi" w:cstheme="majorHAnsi"/>
-                <w:sz w:val="28"/>
-                <w:szCs w:val="28"/>
-              </w:rPr>
-              <w:t>)</w:t>
+              <w:t>(-3.1416, 12.2750)</w:t>
             </w:r>
           </w:p>
         </w:tc>
@@ -807,7 +636,7 @@
                 <w:sz w:val="28"/>
                 <w:szCs w:val="28"/>
               </w:rPr>
-              <w:t>3</w:t>
+              <w:t>0</w:t>
             </w:r>
           </w:p>
         </w:tc>
@@ -822,6 +651,8 @@
           <w:szCs w:val="24"/>
         </w:rPr>
       </w:pPr>
+      <w:bookmarkStart w:id="0" w:name="_GoBack"/>
+      <w:bookmarkEnd w:id="0"/>
     </w:p>
     <w:sectPr>
       <w:pgSz w:w="12240" w:h="15840"/>

</xml_diff>